<commit_message>
Ground human oversight moderator in automation theory (Parasuraman et al., 2000)
- Rewrite structured abstract (Computers & Education format) with theoretical
  grounding in established automation level taxonomy and EU AI Act (2024)
- Add Parasuraman et al. (2000), EU AI Act, Shneiderman (2022), Molenaar (2022),
  Holstein et al. (2019) references across all documents
- Update coding scheme, coding manual, and codebook with automation level
  mappings (Levels 7-10 → Autonomous, 4-6 → Checkpoints, 1-3 → Human-Led)
- Add pre-planned sensitivity analyses for oversight moderator cell imbalance
  (binary collapse, default-coded exclusion, confounding assessment) with R code
- Update Excel codebook (.xlsx) with cell comment on oversight taxonomy
- Update Word coding manual (.docx) with theoretical grounding paragraph
- Add decision D-07 to integration document decision log

Co-Authored-By: Claude Opus 4.6 <noreply@anthropic.com>
</commit_message>
<xml_diff>
--- a/docs/03_data_extraction/Agentic_AI_Learning_MA_Coding_Manual_v1.docx
+++ b/docs/03_data_extraction/Agentic_AI_Learning_MA_Coding_Manual_v1.docx
@@ -1825,6 +1825,24 @@
     </w:p>
     <w:p>
       <w:pPr>
+        <w:spacing w:before="120" w:after="120"/>
+      </w:pPr>
+      <w:r>
+        <w:rPr>
+          <w:b/>
+          <w:sz w:val="20"/>
+        </w:rPr>
+        <w:t xml:space="preserve">Theoretical grounding: </w:t>
+      </w:r>
+      <w:r>
+        <w:rPr>
+          <w:sz w:val="20"/>
+        </w:rPr>
+        <w:t>The three-level oversight taxonomy derives from Parasuraman, Sheridan, and Wickens’ (2000) foundational 10-level model of human-automation interaction (IEEE Transactions on Systems, Man, and Cybernetics). Our three levels correspond to: Fully Autonomous = automation levels 7–10 (computer decides, may or may not inform human); AI-Led with Checkpoints = levels 4–6 (computer suggests/executes, human can intervene); Human-Led with AI Support = levels 1–3 (human decides with computer assistance). This taxonomy responds to the EU AI Act (2024, Article 14), which mandates human oversight for high-risk AI systems in educational contexts.</w:t>
+      </w:r>
+    </w:p>
+    <w:p>
+      <w:pPr>
         <w:pStyle w:val="Heading3"/>
       </w:pPr>
       <w:r>

</xml_diff>